<commit_message>
Creacion y correccion de documentacion
</commit_message>
<xml_diff>
--- a/reports/D01/Group/Analysis_Report.docx
+++ b/reports/D01/Group/Analysis_Report.docx
@@ -1,6 +1,6 @@
 
 <file path=word/document.xml><?xml version="1.0" encoding="utf-8"?>
-<w:document xmlns:wpc="http://schemas.microsoft.com/office/word/2010/wordprocessingCanvas" xmlns:cx="http://schemas.microsoft.com/office/drawing/2014/chartex" xmlns:cx1="http://schemas.microsoft.com/office/drawing/2015/9/8/chartex" xmlns:cx2="http://schemas.microsoft.com/office/drawing/2015/10/21/chartex" xmlns:cx3="http://schemas.microsoft.com/office/drawing/2016/5/9/chartex" xmlns:cx4="http://schemas.microsoft.com/office/drawing/2016/5/10/chartex" xmlns:cx5="http://schemas.microsoft.com/office/drawing/2016/5/11/chartex" xmlns:cx6="http://schemas.microsoft.com/office/drawing/2016/5/12/chartex" xmlns:cx7="http://schemas.microsoft.com/office/drawing/2016/5/13/chartex" xmlns:cx8="http://schemas.microsoft.com/office/drawing/2016/5/14/chartex" xmlns:mc="http://schemas.openxmlformats.org/markup-compatibility/2006" xmlns:aink="http://schemas.microsoft.com/office/drawing/2016/ink" xmlns:am3d="http://schemas.microsoft.com/office/drawing/2017/model3d" xmlns:o="urn:schemas-microsoft-com:office:office" xmlns:oel="http://schemas.microsoft.com/office/2019/extlst" xmlns:r="http://schemas.openxmlformats.org/officeDocument/2006/relationships" xmlns:m="http://schemas.openxmlformats.org/officeDocument/2006/math" xmlns:v="urn:schemas-microsoft-com:vml" xmlns:wp14="http://schemas.microsoft.com/office/word/2010/wordprocessingDrawing" xmlns:wp="http://schemas.openxmlformats.org/drawingml/2006/wordprocessingDrawing" xmlns:w10="urn:schemas-microsoft-com:office:word" xmlns:w="http://schemas.openxmlformats.org/wordprocessingml/2006/main" xmlns:w14="http://schemas.microsoft.com/office/word/2010/wordml" xmlns:w15="http://schemas.microsoft.com/office/word/2012/wordml" xmlns:w16cex="http://schemas.microsoft.com/office/word/2018/wordml/cex" xmlns:w16cid="http://schemas.microsoft.com/office/word/2016/wordml/cid" xmlns:w16="http://schemas.microsoft.com/office/word/2018/wordml" xmlns:w16sdtdh="http://schemas.microsoft.com/office/word/2020/wordml/sdtdatahash" xmlns:w16se="http://schemas.microsoft.com/office/word/2015/wordml/symex" xmlns:wpg="http://schemas.microsoft.com/office/word/2010/wordprocessingGroup" xmlns:wpi="http://schemas.microsoft.com/office/word/2010/wordprocessingInk" xmlns:wne="http://schemas.microsoft.com/office/word/2006/wordml" xmlns:wps="http://schemas.microsoft.com/office/word/2010/wordprocessingShape" mc:Ignorable="w14 w15 w16se w16cid w16 w16cex w16sdtdh wp14">
+<w:document xmlns:wpc="http://schemas.microsoft.com/office/word/2010/wordprocessingCanvas" xmlns:cx="http://schemas.microsoft.com/office/drawing/2014/chartex" xmlns:cx1="http://schemas.microsoft.com/office/drawing/2015/9/8/chartex" xmlns:cx2="http://schemas.microsoft.com/office/drawing/2015/10/21/chartex" xmlns:cx3="http://schemas.microsoft.com/office/drawing/2016/5/9/chartex" xmlns:cx4="http://schemas.microsoft.com/office/drawing/2016/5/10/chartex" xmlns:cx5="http://schemas.microsoft.com/office/drawing/2016/5/11/chartex" xmlns:cx6="http://schemas.microsoft.com/office/drawing/2016/5/12/chartex" xmlns:cx7="http://schemas.microsoft.com/office/drawing/2016/5/13/chartex" xmlns:cx8="http://schemas.microsoft.com/office/drawing/2016/5/14/chartex" xmlns:mc="http://schemas.openxmlformats.org/markup-compatibility/2006" xmlns:aink="http://schemas.microsoft.com/office/drawing/2016/ink" xmlns:am3d="http://schemas.microsoft.com/office/drawing/2017/model3d" xmlns:o="urn:schemas-microsoft-com:office:office" xmlns:oel="http://schemas.microsoft.com/office/2019/extlst" xmlns:r="http://schemas.openxmlformats.org/officeDocument/2006/relationships" xmlns:m="http://schemas.openxmlformats.org/officeDocument/2006/math" xmlns:v="urn:schemas-microsoft-com:vml" xmlns:wp14="http://schemas.microsoft.com/office/word/2010/wordprocessingDrawing" xmlns:wp="http://schemas.openxmlformats.org/drawingml/2006/wordprocessingDrawing" xmlns:w10="urn:schemas-microsoft-com:office:word" xmlns:w="http://schemas.openxmlformats.org/wordprocessingml/2006/main" xmlns:w14="http://schemas.microsoft.com/office/word/2010/wordml" xmlns:w15="http://schemas.microsoft.com/office/word/2012/wordml" xmlns:w16cex="http://schemas.microsoft.com/office/word/2018/wordml/cex" xmlns:w16cid="http://schemas.microsoft.com/office/word/2016/wordml/cid" xmlns:w16="http://schemas.microsoft.com/office/word/2018/wordml" xmlns:w16du="http://schemas.microsoft.com/office/word/2023/wordml/word16du" xmlns:w16sdtdh="http://schemas.microsoft.com/office/word/2020/wordml/sdtdatahash" xmlns:w16se="http://schemas.microsoft.com/office/word/2015/wordml/symex" xmlns:wpg="http://schemas.microsoft.com/office/word/2010/wordprocessingGroup" xmlns:wpi="http://schemas.microsoft.com/office/word/2010/wordprocessingInk" xmlns:wne="http://schemas.microsoft.com/office/word/2006/wordml" xmlns:wps="http://schemas.microsoft.com/office/word/2010/wordprocessingShape" mc:Ignorable="w14 w15 w16se w16cid w16 w16cex w16sdtdh wp14">
   <w:body>
     <w:p>
       <w:pPr>
@@ -1201,6 +1201,43 @@
         </w:rPr>
         <w:t>Resumen ejecutivo:</w:t>
       </w:r>
+      <w:r>
+        <w:rPr>
+          <w:rStyle w:val="normaltextrun"/>
+          <w:rFonts w:ascii="Constantia" w:eastAsiaTheme="majorEastAsia" w:hAnsi="Constantia" w:cs="Segoe UI"/>
+          <w:b/>
+          <w:bCs/>
+          <w:color w:val="000000" w:themeColor="text2"/>
+        </w:rPr>
+        <w:t xml:space="preserve"> </w:t>
+      </w:r>
+      <w:r>
+        <w:rPr>
+          <w:rStyle w:val="normaltextrun"/>
+          <w:rFonts w:ascii="Constantia" w:eastAsiaTheme="majorEastAsia" w:hAnsi="Constantia" w:cs="Segoe UI"/>
+          <w:bCs/>
+          <w:color w:val="000000" w:themeColor="text2"/>
+        </w:rPr>
+        <w:t xml:space="preserve">Para una correcta realización del proyecto, es necesario entender correctamente todos los requisitos que nos piden. En el caso de no comprender alguno de ellos, antes de trabajar en dicho requisito es necesario aclararlo y en el caso de que dicho requisito tenga algún error, corregirlo. Para ello, se realizó una reunión con el cliente donde este </w:t>
+      </w:r>
+      <w:r>
+        <w:rPr>
+          <w:rStyle w:val="normaltextrun"/>
+          <w:rFonts w:ascii="Constantia" w:eastAsiaTheme="majorEastAsia" w:hAnsi="Constantia" w:cs="Segoe UI"/>
+          <w:bCs/>
+          <w:color w:val="000000" w:themeColor="text2"/>
+        </w:rPr>
+        <w:t>nos lo</w:t>
+      </w:r>
+      <w:r>
+        <w:rPr>
+          <w:rStyle w:val="normaltextrun"/>
+          <w:rFonts w:ascii="Constantia" w:eastAsiaTheme="majorEastAsia" w:hAnsi="Constantia" w:cs="Segoe UI"/>
+          <w:bCs/>
+          <w:color w:val="000000" w:themeColor="text2"/>
+        </w:rPr>
+        <w:t xml:space="preserve"> clarifica. Una vez realizada esta reunión, se debe indicar los requisitos involucrados y sus posibles soluciones para así poder llevar un informe detallado de estos.</w:t>
+      </w:r>
     </w:p>
     <w:p>
       <w:pPr>
@@ -1598,11 +1635,9 @@
       <w:r>
         <w:t xml:space="preserve">Los requisitos a veces no contienen todos los detalles o son demasiados abstractos para el desarrollo de un modelo adecuado, por </w:t>
       </w:r>
-      <w:proofErr w:type="gramStart"/>
-      <w:r>
-        <w:t>ende</w:t>
-      </w:r>
-      <w:proofErr w:type="gramEnd"/>
+      <w:r>
+        <w:t>ende,</w:t>
+      </w:r>
       <w:r>
         <w:t xml:space="preserve"> hay que tomar decisiones.</w:t>
       </w:r>
@@ -1834,7 +1869,7 @@
 </file>
 
 <file path=word/endnotes.xml><?xml version="1.0" encoding="utf-8"?>
-<w:endnotes xmlns:wpc="http://schemas.microsoft.com/office/word/2010/wordprocessingCanvas" xmlns:cx="http://schemas.microsoft.com/office/drawing/2014/chartex" xmlns:cx1="http://schemas.microsoft.com/office/drawing/2015/9/8/chartex" xmlns:cx2="http://schemas.microsoft.com/office/drawing/2015/10/21/chartex" xmlns:cx3="http://schemas.microsoft.com/office/drawing/2016/5/9/chartex" xmlns:cx4="http://schemas.microsoft.com/office/drawing/2016/5/10/chartex" xmlns:cx5="http://schemas.microsoft.com/office/drawing/2016/5/11/chartex" xmlns:cx6="http://schemas.microsoft.com/office/drawing/2016/5/12/chartex" xmlns:cx7="http://schemas.microsoft.com/office/drawing/2016/5/13/chartex" xmlns:cx8="http://schemas.microsoft.com/office/drawing/2016/5/14/chartex" xmlns:mc="http://schemas.openxmlformats.org/markup-compatibility/2006" xmlns:aink="http://schemas.microsoft.com/office/drawing/2016/ink" xmlns:am3d="http://schemas.microsoft.com/office/drawing/2017/model3d" xmlns:o="urn:schemas-microsoft-com:office:office" xmlns:oel="http://schemas.microsoft.com/office/2019/extlst" xmlns:r="http://schemas.openxmlformats.org/officeDocument/2006/relationships" xmlns:m="http://schemas.openxmlformats.org/officeDocument/2006/math" xmlns:v="urn:schemas-microsoft-com:vml" xmlns:wp14="http://schemas.microsoft.com/office/word/2010/wordprocessingDrawing" xmlns:wp="http://schemas.openxmlformats.org/drawingml/2006/wordprocessingDrawing" xmlns:w10="urn:schemas-microsoft-com:office:word" xmlns:w="http://schemas.openxmlformats.org/wordprocessingml/2006/main" xmlns:w14="http://schemas.microsoft.com/office/word/2010/wordml" xmlns:w15="http://schemas.microsoft.com/office/word/2012/wordml" xmlns:w16cex="http://schemas.microsoft.com/office/word/2018/wordml/cex" xmlns:w16cid="http://schemas.microsoft.com/office/word/2016/wordml/cid" xmlns:w16="http://schemas.microsoft.com/office/word/2018/wordml" xmlns:w16sdtdh="http://schemas.microsoft.com/office/word/2020/wordml/sdtdatahash" xmlns:w16se="http://schemas.microsoft.com/office/word/2015/wordml/symex" xmlns:wpg="http://schemas.microsoft.com/office/word/2010/wordprocessingGroup" xmlns:wpi="http://schemas.microsoft.com/office/word/2010/wordprocessingInk" xmlns:wne="http://schemas.microsoft.com/office/word/2006/wordml" xmlns:wps="http://schemas.microsoft.com/office/word/2010/wordprocessingShape" mc:Ignorable="w14 w15 w16se w16cid w16 w16cex w16sdtdh wp14">
+<w:endnotes xmlns:wpc="http://schemas.microsoft.com/office/word/2010/wordprocessingCanvas" xmlns:cx="http://schemas.microsoft.com/office/drawing/2014/chartex" xmlns:cx1="http://schemas.microsoft.com/office/drawing/2015/9/8/chartex" xmlns:cx2="http://schemas.microsoft.com/office/drawing/2015/10/21/chartex" xmlns:cx3="http://schemas.microsoft.com/office/drawing/2016/5/9/chartex" xmlns:cx4="http://schemas.microsoft.com/office/drawing/2016/5/10/chartex" xmlns:cx5="http://schemas.microsoft.com/office/drawing/2016/5/11/chartex" xmlns:cx6="http://schemas.microsoft.com/office/drawing/2016/5/12/chartex" xmlns:cx7="http://schemas.microsoft.com/office/drawing/2016/5/13/chartex" xmlns:cx8="http://schemas.microsoft.com/office/drawing/2016/5/14/chartex" xmlns:mc="http://schemas.openxmlformats.org/markup-compatibility/2006" xmlns:aink="http://schemas.microsoft.com/office/drawing/2016/ink" xmlns:am3d="http://schemas.microsoft.com/office/drawing/2017/model3d" xmlns:o="urn:schemas-microsoft-com:office:office" xmlns:oel="http://schemas.microsoft.com/office/2019/extlst" xmlns:r="http://schemas.openxmlformats.org/officeDocument/2006/relationships" xmlns:m="http://schemas.openxmlformats.org/officeDocument/2006/math" xmlns:v="urn:schemas-microsoft-com:vml" xmlns:wp14="http://schemas.microsoft.com/office/word/2010/wordprocessingDrawing" xmlns:wp="http://schemas.openxmlformats.org/drawingml/2006/wordprocessingDrawing" xmlns:w10="urn:schemas-microsoft-com:office:word" xmlns:w="http://schemas.openxmlformats.org/wordprocessingml/2006/main" xmlns:w14="http://schemas.microsoft.com/office/word/2010/wordml" xmlns:w15="http://schemas.microsoft.com/office/word/2012/wordml" xmlns:w16cex="http://schemas.microsoft.com/office/word/2018/wordml/cex" xmlns:w16cid="http://schemas.microsoft.com/office/word/2016/wordml/cid" xmlns:w16="http://schemas.microsoft.com/office/word/2018/wordml" xmlns:w16du="http://schemas.microsoft.com/office/word/2023/wordml/word16du" xmlns:w16sdtdh="http://schemas.microsoft.com/office/word/2020/wordml/sdtdatahash" xmlns:w16se="http://schemas.microsoft.com/office/word/2015/wordml/symex" xmlns:wpg="http://schemas.microsoft.com/office/word/2010/wordprocessingGroup" xmlns:wpi="http://schemas.microsoft.com/office/word/2010/wordprocessingInk" xmlns:wne="http://schemas.microsoft.com/office/word/2006/wordml" xmlns:wps="http://schemas.microsoft.com/office/word/2010/wordprocessingShape" mc:Ignorable="w14 w15 w16se w16cid w16 w16cex w16sdtdh wp14">
   <w:endnote w:type="separator" w:id="-1">
     <w:p>
       <w:pPr>
@@ -1866,7 +1901,7 @@
 </file>
 
 <file path=word/footer1.xml><?xml version="1.0" encoding="utf-8"?>
-<w:ftr xmlns:wpc="http://schemas.microsoft.com/office/word/2010/wordprocessingCanvas" xmlns:cx="http://schemas.microsoft.com/office/drawing/2014/chartex" xmlns:cx1="http://schemas.microsoft.com/office/drawing/2015/9/8/chartex" xmlns:cx2="http://schemas.microsoft.com/office/drawing/2015/10/21/chartex" xmlns:cx3="http://schemas.microsoft.com/office/drawing/2016/5/9/chartex" xmlns:cx4="http://schemas.microsoft.com/office/drawing/2016/5/10/chartex" xmlns:cx5="http://schemas.microsoft.com/office/drawing/2016/5/11/chartex" xmlns:cx6="http://schemas.microsoft.com/office/drawing/2016/5/12/chartex" xmlns:cx7="http://schemas.microsoft.com/office/drawing/2016/5/13/chartex" xmlns:cx8="http://schemas.microsoft.com/office/drawing/2016/5/14/chartex" xmlns:mc="http://schemas.openxmlformats.org/markup-compatibility/2006" xmlns:aink="http://schemas.microsoft.com/office/drawing/2016/ink" xmlns:am3d="http://schemas.microsoft.com/office/drawing/2017/model3d" xmlns:o="urn:schemas-microsoft-com:office:office" xmlns:oel="http://schemas.microsoft.com/office/2019/extlst" xmlns:r="http://schemas.openxmlformats.org/officeDocument/2006/relationships" xmlns:m="http://schemas.openxmlformats.org/officeDocument/2006/math" xmlns:v="urn:schemas-microsoft-com:vml" xmlns:wp14="http://schemas.microsoft.com/office/word/2010/wordprocessingDrawing" xmlns:wp="http://schemas.openxmlformats.org/drawingml/2006/wordprocessingDrawing" xmlns:w10="urn:schemas-microsoft-com:office:word" xmlns:w="http://schemas.openxmlformats.org/wordprocessingml/2006/main" xmlns:w14="http://schemas.microsoft.com/office/word/2010/wordml" xmlns:w15="http://schemas.microsoft.com/office/word/2012/wordml" xmlns:w16cex="http://schemas.microsoft.com/office/word/2018/wordml/cex" xmlns:w16cid="http://schemas.microsoft.com/office/word/2016/wordml/cid" xmlns:w16="http://schemas.microsoft.com/office/word/2018/wordml" xmlns:w16sdtdh="http://schemas.microsoft.com/office/word/2020/wordml/sdtdatahash" xmlns:w16se="http://schemas.microsoft.com/office/word/2015/wordml/symex" xmlns:wpg="http://schemas.microsoft.com/office/word/2010/wordprocessingGroup" xmlns:wpi="http://schemas.microsoft.com/office/word/2010/wordprocessingInk" xmlns:wne="http://schemas.microsoft.com/office/word/2006/wordml" xmlns:wps="http://schemas.microsoft.com/office/word/2010/wordprocessingShape" mc:Ignorable="w14 w15 w16se w16cid w16 w16cex w16sdtdh wp14">
+<w:ftr xmlns:wpc="http://schemas.microsoft.com/office/word/2010/wordprocessingCanvas" xmlns:cx="http://schemas.microsoft.com/office/drawing/2014/chartex" xmlns:cx1="http://schemas.microsoft.com/office/drawing/2015/9/8/chartex" xmlns:cx2="http://schemas.microsoft.com/office/drawing/2015/10/21/chartex" xmlns:cx3="http://schemas.microsoft.com/office/drawing/2016/5/9/chartex" xmlns:cx4="http://schemas.microsoft.com/office/drawing/2016/5/10/chartex" xmlns:cx5="http://schemas.microsoft.com/office/drawing/2016/5/11/chartex" xmlns:cx6="http://schemas.microsoft.com/office/drawing/2016/5/12/chartex" xmlns:cx7="http://schemas.microsoft.com/office/drawing/2016/5/13/chartex" xmlns:cx8="http://schemas.microsoft.com/office/drawing/2016/5/14/chartex" xmlns:mc="http://schemas.openxmlformats.org/markup-compatibility/2006" xmlns:aink="http://schemas.microsoft.com/office/drawing/2016/ink" xmlns:am3d="http://schemas.microsoft.com/office/drawing/2017/model3d" xmlns:o="urn:schemas-microsoft-com:office:office" xmlns:oel="http://schemas.microsoft.com/office/2019/extlst" xmlns:r="http://schemas.openxmlformats.org/officeDocument/2006/relationships" xmlns:m="http://schemas.openxmlformats.org/officeDocument/2006/math" xmlns:v="urn:schemas-microsoft-com:vml" xmlns:wp14="http://schemas.microsoft.com/office/word/2010/wordprocessingDrawing" xmlns:wp="http://schemas.openxmlformats.org/drawingml/2006/wordprocessingDrawing" xmlns:w10="urn:schemas-microsoft-com:office:word" xmlns:w="http://schemas.openxmlformats.org/wordprocessingml/2006/main" xmlns:w14="http://schemas.microsoft.com/office/word/2010/wordml" xmlns:w15="http://schemas.microsoft.com/office/word/2012/wordml" xmlns:w16cex="http://schemas.microsoft.com/office/word/2018/wordml/cex" xmlns:w16cid="http://schemas.microsoft.com/office/word/2016/wordml/cid" xmlns:w16="http://schemas.microsoft.com/office/word/2018/wordml" xmlns:w16du="http://schemas.microsoft.com/office/word/2023/wordml/word16du" xmlns:w16sdtdh="http://schemas.microsoft.com/office/word/2020/wordml/sdtdatahash" xmlns:w16se="http://schemas.microsoft.com/office/word/2015/wordml/symex" xmlns:wpg="http://schemas.microsoft.com/office/word/2010/wordprocessingGroup" xmlns:wpi="http://schemas.microsoft.com/office/word/2010/wordprocessingInk" xmlns:wne="http://schemas.microsoft.com/office/word/2006/wordml" xmlns:wps="http://schemas.microsoft.com/office/word/2010/wordprocessingShape" mc:Ignorable="w14 w15 w16se w16cid w16 w16cex w16sdtdh wp14">
   <w:p>
     <w:pPr>
       <w:pStyle w:val="Piedepgina"/>
@@ -1913,7 +1948,7 @@
 </file>
 
 <file path=word/footer2.xml><?xml version="1.0" encoding="utf-8"?>
-<w:ftr xmlns:wpc="http://schemas.microsoft.com/office/word/2010/wordprocessingCanvas" xmlns:cx="http://schemas.microsoft.com/office/drawing/2014/chartex" xmlns:cx1="http://schemas.microsoft.com/office/drawing/2015/9/8/chartex" xmlns:cx2="http://schemas.microsoft.com/office/drawing/2015/10/21/chartex" xmlns:cx3="http://schemas.microsoft.com/office/drawing/2016/5/9/chartex" xmlns:cx4="http://schemas.microsoft.com/office/drawing/2016/5/10/chartex" xmlns:cx5="http://schemas.microsoft.com/office/drawing/2016/5/11/chartex" xmlns:cx6="http://schemas.microsoft.com/office/drawing/2016/5/12/chartex" xmlns:cx7="http://schemas.microsoft.com/office/drawing/2016/5/13/chartex" xmlns:cx8="http://schemas.microsoft.com/office/drawing/2016/5/14/chartex" xmlns:mc="http://schemas.openxmlformats.org/markup-compatibility/2006" xmlns:aink="http://schemas.microsoft.com/office/drawing/2016/ink" xmlns:am3d="http://schemas.microsoft.com/office/drawing/2017/model3d" xmlns:o="urn:schemas-microsoft-com:office:office" xmlns:oel="http://schemas.microsoft.com/office/2019/extlst" xmlns:r="http://schemas.openxmlformats.org/officeDocument/2006/relationships" xmlns:m="http://schemas.openxmlformats.org/officeDocument/2006/math" xmlns:v="urn:schemas-microsoft-com:vml" xmlns:wp14="http://schemas.microsoft.com/office/word/2010/wordprocessingDrawing" xmlns:wp="http://schemas.openxmlformats.org/drawingml/2006/wordprocessingDrawing" xmlns:w10="urn:schemas-microsoft-com:office:word" xmlns:w="http://schemas.openxmlformats.org/wordprocessingml/2006/main" xmlns:w14="http://schemas.microsoft.com/office/word/2010/wordml" xmlns:w15="http://schemas.microsoft.com/office/word/2012/wordml" xmlns:w16cex="http://schemas.microsoft.com/office/word/2018/wordml/cex" xmlns:w16cid="http://schemas.microsoft.com/office/word/2016/wordml/cid" xmlns:w16="http://schemas.microsoft.com/office/word/2018/wordml" xmlns:w16sdtdh="http://schemas.microsoft.com/office/word/2020/wordml/sdtdatahash" xmlns:w16se="http://schemas.microsoft.com/office/word/2015/wordml/symex" xmlns:wpg="http://schemas.microsoft.com/office/word/2010/wordprocessingGroup" xmlns:wpi="http://schemas.microsoft.com/office/word/2010/wordprocessingInk" xmlns:wne="http://schemas.microsoft.com/office/word/2006/wordml" xmlns:wps="http://schemas.microsoft.com/office/word/2010/wordprocessingShape" mc:Ignorable="w14 w15 w16se w16cid w16 w16cex w16sdtdh wp14">
+<w:ftr xmlns:wpc="http://schemas.microsoft.com/office/word/2010/wordprocessingCanvas" xmlns:cx="http://schemas.microsoft.com/office/drawing/2014/chartex" xmlns:cx1="http://schemas.microsoft.com/office/drawing/2015/9/8/chartex" xmlns:cx2="http://schemas.microsoft.com/office/drawing/2015/10/21/chartex" xmlns:cx3="http://schemas.microsoft.com/office/drawing/2016/5/9/chartex" xmlns:cx4="http://schemas.microsoft.com/office/drawing/2016/5/10/chartex" xmlns:cx5="http://schemas.microsoft.com/office/drawing/2016/5/11/chartex" xmlns:cx6="http://schemas.microsoft.com/office/drawing/2016/5/12/chartex" xmlns:cx7="http://schemas.microsoft.com/office/drawing/2016/5/13/chartex" xmlns:cx8="http://schemas.microsoft.com/office/drawing/2016/5/14/chartex" xmlns:mc="http://schemas.openxmlformats.org/markup-compatibility/2006" xmlns:aink="http://schemas.microsoft.com/office/drawing/2016/ink" xmlns:am3d="http://schemas.microsoft.com/office/drawing/2017/model3d" xmlns:o="urn:schemas-microsoft-com:office:office" xmlns:oel="http://schemas.microsoft.com/office/2019/extlst" xmlns:r="http://schemas.openxmlformats.org/officeDocument/2006/relationships" xmlns:m="http://schemas.openxmlformats.org/officeDocument/2006/math" xmlns:v="urn:schemas-microsoft-com:vml" xmlns:wp14="http://schemas.microsoft.com/office/word/2010/wordprocessingDrawing" xmlns:wp="http://schemas.openxmlformats.org/drawingml/2006/wordprocessingDrawing" xmlns:w10="urn:schemas-microsoft-com:office:word" xmlns:w="http://schemas.openxmlformats.org/wordprocessingml/2006/main" xmlns:w14="http://schemas.microsoft.com/office/word/2010/wordml" xmlns:w15="http://schemas.microsoft.com/office/word/2012/wordml" xmlns:w16cex="http://schemas.microsoft.com/office/word/2018/wordml/cex" xmlns:w16cid="http://schemas.microsoft.com/office/word/2016/wordml/cid" xmlns:w16="http://schemas.microsoft.com/office/word/2018/wordml" xmlns:w16du="http://schemas.microsoft.com/office/word/2023/wordml/word16du" xmlns:w16sdtdh="http://schemas.microsoft.com/office/word/2020/wordml/sdtdatahash" xmlns:w16se="http://schemas.microsoft.com/office/word/2015/wordml/symex" xmlns:wpg="http://schemas.microsoft.com/office/word/2010/wordprocessingGroup" xmlns:wpi="http://schemas.microsoft.com/office/word/2010/wordprocessingInk" xmlns:wne="http://schemas.microsoft.com/office/word/2006/wordml" xmlns:wps="http://schemas.microsoft.com/office/word/2010/wordprocessingShape" mc:Ignorable="w14 w15 w16se w16cid w16 w16cex w16sdtdh wp14">
   <w:tbl>
     <w:tblPr>
       <w:tblW w:w="0" w:type="auto"/>
@@ -1971,7 +2006,7 @@
 </file>
 
 <file path=word/footnotes.xml><?xml version="1.0" encoding="utf-8"?>
-<w:footnotes xmlns:wpc="http://schemas.microsoft.com/office/word/2010/wordprocessingCanvas" xmlns:cx="http://schemas.microsoft.com/office/drawing/2014/chartex" xmlns:cx1="http://schemas.microsoft.com/office/drawing/2015/9/8/chartex" xmlns:cx2="http://schemas.microsoft.com/office/drawing/2015/10/21/chartex" xmlns:cx3="http://schemas.microsoft.com/office/drawing/2016/5/9/chartex" xmlns:cx4="http://schemas.microsoft.com/office/drawing/2016/5/10/chartex" xmlns:cx5="http://schemas.microsoft.com/office/drawing/2016/5/11/chartex" xmlns:cx6="http://schemas.microsoft.com/office/drawing/2016/5/12/chartex" xmlns:cx7="http://schemas.microsoft.com/office/drawing/2016/5/13/chartex" xmlns:cx8="http://schemas.microsoft.com/office/drawing/2016/5/14/chartex" xmlns:mc="http://schemas.openxmlformats.org/markup-compatibility/2006" xmlns:aink="http://schemas.microsoft.com/office/drawing/2016/ink" xmlns:am3d="http://schemas.microsoft.com/office/drawing/2017/model3d" xmlns:o="urn:schemas-microsoft-com:office:office" xmlns:oel="http://schemas.microsoft.com/office/2019/extlst" xmlns:r="http://schemas.openxmlformats.org/officeDocument/2006/relationships" xmlns:m="http://schemas.openxmlformats.org/officeDocument/2006/math" xmlns:v="urn:schemas-microsoft-com:vml" xmlns:wp14="http://schemas.microsoft.com/office/word/2010/wordprocessingDrawing" xmlns:wp="http://schemas.openxmlformats.org/drawingml/2006/wordprocessingDrawing" xmlns:w10="urn:schemas-microsoft-com:office:word" xmlns:w="http://schemas.openxmlformats.org/wordprocessingml/2006/main" xmlns:w14="http://schemas.microsoft.com/office/word/2010/wordml" xmlns:w15="http://schemas.microsoft.com/office/word/2012/wordml" xmlns:w16cex="http://schemas.microsoft.com/office/word/2018/wordml/cex" xmlns:w16cid="http://schemas.microsoft.com/office/word/2016/wordml/cid" xmlns:w16="http://schemas.microsoft.com/office/word/2018/wordml" xmlns:w16sdtdh="http://schemas.microsoft.com/office/word/2020/wordml/sdtdatahash" xmlns:w16se="http://schemas.microsoft.com/office/word/2015/wordml/symex" xmlns:wpg="http://schemas.microsoft.com/office/word/2010/wordprocessingGroup" xmlns:wpi="http://schemas.microsoft.com/office/word/2010/wordprocessingInk" xmlns:wne="http://schemas.microsoft.com/office/word/2006/wordml" xmlns:wps="http://schemas.microsoft.com/office/word/2010/wordprocessingShape" mc:Ignorable="w14 w15 w16se w16cid w16 w16cex w16sdtdh wp14">
+<w:footnotes xmlns:wpc="http://schemas.microsoft.com/office/word/2010/wordprocessingCanvas" xmlns:cx="http://schemas.microsoft.com/office/drawing/2014/chartex" xmlns:cx1="http://schemas.microsoft.com/office/drawing/2015/9/8/chartex" xmlns:cx2="http://schemas.microsoft.com/office/drawing/2015/10/21/chartex" xmlns:cx3="http://schemas.microsoft.com/office/drawing/2016/5/9/chartex" xmlns:cx4="http://schemas.microsoft.com/office/drawing/2016/5/10/chartex" xmlns:cx5="http://schemas.microsoft.com/office/drawing/2016/5/11/chartex" xmlns:cx6="http://schemas.microsoft.com/office/drawing/2016/5/12/chartex" xmlns:cx7="http://schemas.microsoft.com/office/drawing/2016/5/13/chartex" xmlns:cx8="http://schemas.microsoft.com/office/drawing/2016/5/14/chartex" xmlns:mc="http://schemas.openxmlformats.org/markup-compatibility/2006" xmlns:aink="http://schemas.microsoft.com/office/drawing/2016/ink" xmlns:am3d="http://schemas.microsoft.com/office/drawing/2017/model3d" xmlns:o="urn:schemas-microsoft-com:office:office" xmlns:oel="http://schemas.microsoft.com/office/2019/extlst" xmlns:r="http://schemas.openxmlformats.org/officeDocument/2006/relationships" xmlns:m="http://schemas.openxmlformats.org/officeDocument/2006/math" xmlns:v="urn:schemas-microsoft-com:vml" xmlns:wp14="http://schemas.microsoft.com/office/word/2010/wordprocessingDrawing" xmlns:wp="http://schemas.openxmlformats.org/drawingml/2006/wordprocessingDrawing" xmlns:w10="urn:schemas-microsoft-com:office:word" xmlns:w="http://schemas.openxmlformats.org/wordprocessingml/2006/main" xmlns:w14="http://schemas.microsoft.com/office/word/2010/wordml" xmlns:w15="http://schemas.microsoft.com/office/word/2012/wordml" xmlns:w16cex="http://schemas.microsoft.com/office/word/2018/wordml/cex" xmlns:w16cid="http://schemas.microsoft.com/office/word/2016/wordml/cid" xmlns:w16="http://schemas.microsoft.com/office/word/2018/wordml" xmlns:w16du="http://schemas.microsoft.com/office/word/2023/wordml/word16du" xmlns:w16sdtdh="http://schemas.microsoft.com/office/word/2020/wordml/sdtdatahash" xmlns:w16se="http://schemas.microsoft.com/office/word/2015/wordml/symex" xmlns:wpg="http://schemas.microsoft.com/office/word/2010/wordprocessingGroup" xmlns:wpi="http://schemas.microsoft.com/office/word/2010/wordprocessingInk" xmlns:wne="http://schemas.microsoft.com/office/word/2006/wordml" xmlns:wps="http://schemas.microsoft.com/office/word/2010/wordprocessingShape" mc:Ignorable="w14 w15 w16se w16cid w16 w16cex w16sdtdh wp14">
   <w:footnote w:type="separator" w:id="-1">
     <w:p>
       <w:pPr>
@@ -2003,7 +2038,7 @@
 </file>
 
 <file path=word/header1.xml><?xml version="1.0" encoding="utf-8"?>
-<w:hdr xmlns:wpc="http://schemas.microsoft.com/office/word/2010/wordprocessingCanvas" xmlns:cx="http://schemas.microsoft.com/office/drawing/2014/chartex" xmlns:cx1="http://schemas.microsoft.com/office/drawing/2015/9/8/chartex" xmlns:cx2="http://schemas.microsoft.com/office/drawing/2015/10/21/chartex" xmlns:cx3="http://schemas.microsoft.com/office/drawing/2016/5/9/chartex" xmlns:cx4="http://schemas.microsoft.com/office/drawing/2016/5/10/chartex" xmlns:cx5="http://schemas.microsoft.com/office/drawing/2016/5/11/chartex" xmlns:cx6="http://schemas.microsoft.com/office/drawing/2016/5/12/chartex" xmlns:cx7="http://schemas.microsoft.com/office/drawing/2016/5/13/chartex" xmlns:cx8="http://schemas.microsoft.com/office/drawing/2016/5/14/chartex" xmlns:mc="http://schemas.openxmlformats.org/markup-compatibility/2006" xmlns:aink="http://schemas.microsoft.com/office/drawing/2016/ink" xmlns:am3d="http://schemas.microsoft.com/office/drawing/2017/model3d" xmlns:o="urn:schemas-microsoft-com:office:office" xmlns:oel="http://schemas.microsoft.com/office/2019/extlst" xmlns:r="http://schemas.openxmlformats.org/officeDocument/2006/relationships" xmlns:m="http://schemas.openxmlformats.org/officeDocument/2006/math" xmlns:v="urn:schemas-microsoft-com:vml" xmlns:wp14="http://schemas.microsoft.com/office/word/2010/wordprocessingDrawing" xmlns:wp="http://schemas.openxmlformats.org/drawingml/2006/wordprocessingDrawing" xmlns:w10="urn:schemas-microsoft-com:office:word" xmlns:w="http://schemas.openxmlformats.org/wordprocessingml/2006/main" xmlns:w14="http://schemas.microsoft.com/office/word/2010/wordml" xmlns:w15="http://schemas.microsoft.com/office/word/2012/wordml" xmlns:w16cex="http://schemas.microsoft.com/office/word/2018/wordml/cex" xmlns:w16cid="http://schemas.microsoft.com/office/word/2016/wordml/cid" xmlns:w16="http://schemas.microsoft.com/office/word/2018/wordml" xmlns:w16sdtdh="http://schemas.microsoft.com/office/word/2020/wordml/sdtdatahash" xmlns:w16se="http://schemas.microsoft.com/office/word/2015/wordml/symex" xmlns:wpg="http://schemas.microsoft.com/office/word/2010/wordprocessingGroup" xmlns:wpi="http://schemas.microsoft.com/office/word/2010/wordprocessingInk" xmlns:wne="http://schemas.microsoft.com/office/word/2006/wordml" xmlns:wps="http://schemas.microsoft.com/office/word/2010/wordprocessingShape" mc:Ignorable="w14 w15 w16se w16cid w16 w16cex w16sdtdh wp14">
+<w:hdr xmlns:wpc="http://schemas.microsoft.com/office/word/2010/wordprocessingCanvas" xmlns:cx="http://schemas.microsoft.com/office/drawing/2014/chartex" xmlns:cx1="http://schemas.microsoft.com/office/drawing/2015/9/8/chartex" xmlns:cx2="http://schemas.microsoft.com/office/drawing/2015/10/21/chartex" xmlns:cx3="http://schemas.microsoft.com/office/drawing/2016/5/9/chartex" xmlns:cx4="http://schemas.microsoft.com/office/drawing/2016/5/10/chartex" xmlns:cx5="http://schemas.microsoft.com/office/drawing/2016/5/11/chartex" xmlns:cx6="http://schemas.microsoft.com/office/drawing/2016/5/12/chartex" xmlns:cx7="http://schemas.microsoft.com/office/drawing/2016/5/13/chartex" xmlns:cx8="http://schemas.microsoft.com/office/drawing/2016/5/14/chartex" xmlns:mc="http://schemas.openxmlformats.org/markup-compatibility/2006" xmlns:aink="http://schemas.microsoft.com/office/drawing/2016/ink" xmlns:am3d="http://schemas.microsoft.com/office/drawing/2017/model3d" xmlns:o="urn:schemas-microsoft-com:office:office" xmlns:oel="http://schemas.microsoft.com/office/2019/extlst" xmlns:r="http://schemas.openxmlformats.org/officeDocument/2006/relationships" xmlns:m="http://schemas.openxmlformats.org/officeDocument/2006/math" xmlns:v="urn:schemas-microsoft-com:vml" xmlns:wp14="http://schemas.microsoft.com/office/word/2010/wordprocessingDrawing" xmlns:wp="http://schemas.openxmlformats.org/drawingml/2006/wordprocessingDrawing" xmlns:w10="urn:schemas-microsoft-com:office:word" xmlns:w="http://schemas.openxmlformats.org/wordprocessingml/2006/main" xmlns:w14="http://schemas.microsoft.com/office/word/2010/wordml" xmlns:w15="http://schemas.microsoft.com/office/word/2012/wordml" xmlns:w16cex="http://schemas.microsoft.com/office/word/2018/wordml/cex" xmlns:w16cid="http://schemas.microsoft.com/office/word/2016/wordml/cid" xmlns:w16="http://schemas.microsoft.com/office/word/2018/wordml" xmlns:w16du="http://schemas.microsoft.com/office/word/2023/wordml/word16du" xmlns:w16sdtdh="http://schemas.microsoft.com/office/word/2020/wordml/sdtdatahash" xmlns:w16se="http://schemas.microsoft.com/office/word/2015/wordml/symex" xmlns:wpg="http://schemas.microsoft.com/office/word/2010/wordprocessingGroup" xmlns:wpi="http://schemas.microsoft.com/office/word/2010/wordprocessingInk" xmlns:wne="http://schemas.microsoft.com/office/word/2006/wordml" xmlns:wps="http://schemas.microsoft.com/office/word/2010/wordprocessingShape" mc:Ignorable="w14 w15 w16se w16cid w16 w16cex w16sdtdh wp14">
   <w:tbl>
     <w:tblPr>
       <w:tblW w:w="0" w:type="auto"/>
@@ -2120,7 +2155,7 @@
 </file>
 
 <file path=word/header2.xml><?xml version="1.0" encoding="utf-8"?>
-<w:hdr xmlns:wpc="http://schemas.microsoft.com/office/word/2010/wordprocessingCanvas" xmlns:cx="http://schemas.microsoft.com/office/drawing/2014/chartex" xmlns:cx1="http://schemas.microsoft.com/office/drawing/2015/9/8/chartex" xmlns:cx2="http://schemas.microsoft.com/office/drawing/2015/10/21/chartex" xmlns:cx3="http://schemas.microsoft.com/office/drawing/2016/5/9/chartex" xmlns:cx4="http://schemas.microsoft.com/office/drawing/2016/5/10/chartex" xmlns:cx5="http://schemas.microsoft.com/office/drawing/2016/5/11/chartex" xmlns:cx6="http://schemas.microsoft.com/office/drawing/2016/5/12/chartex" xmlns:cx7="http://schemas.microsoft.com/office/drawing/2016/5/13/chartex" xmlns:cx8="http://schemas.microsoft.com/office/drawing/2016/5/14/chartex" xmlns:mc="http://schemas.openxmlformats.org/markup-compatibility/2006" xmlns:aink="http://schemas.microsoft.com/office/drawing/2016/ink" xmlns:am3d="http://schemas.microsoft.com/office/drawing/2017/model3d" xmlns:o="urn:schemas-microsoft-com:office:office" xmlns:oel="http://schemas.microsoft.com/office/2019/extlst" xmlns:r="http://schemas.openxmlformats.org/officeDocument/2006/relationships" xmlns:m="http://schemas.openxmlformats.org/officeDocument/2006/math" xmlns:v="urn:schemas-microsoft-com:vml" xmlns:wp14="http://schemas.microsoft.com/office/word/2010/wordprocessingDrawing" xmlns:wp="http://schemas.openxmlformats.org/drawingml/2006/wordprocessingDrawing" xmlns:w10="urn:schemas-microsoft-com:office:word" xmlns:w="http://schemas.openxmlformats.org/wordprocessingml/2006/main" xmlns:w14="http://schemas.microsoft.com/office/word/2010/wordml" xmlns:w15="http://schemas.microsoft.com/office/word/2012/wordml" xmlns:w16cex="http://schemas.microsoft.com/office/word/2018/wordml/cex" xmlns:w16cid="http://schemas.microsoft.com/office/word/2016/wordml/cid" xmlns:w16="http://schemas.microsoft.com/office/word/2018/wordml" xmlns:w16sdtdh="http://schemas.microsoft.com/office/word/2020/wordml/sdtdatahash" xmlns:w16se="http://schemas.microsoft.com/office/word/2015/wordml/symex" xmlns:wpg="http://schemas.microsoft.com/office/word/2010/wordprocessingGroup" xmlns:wpi="http://schemas.microsoft.com/office/word/2010/wordprocessingInk" xmlns:wne="http://schemas.microsoft.com/office/word/2006/wordml" xmlns:wps="http://schemas.microsoft.com/office/word/2010/wordprocessingShape" mc:Ignorable="w14 w15 w16se w16cid w16 w16cex w16sdtdh wp14">
+<w:hdr xmlns:wpc="http://schemas.microsoft.com/office/word/2010/wordprocessingCanvas" xmlns:cx="http://schemas.microsoft.com/office/drawing/2014/chartex" xmlns:cx1="http://schemas.microsoft.com/office/drawing/2015/9/8/chartex" xmlns:cx2="http://schemas.microsoft.com/office/drawing/2015/10/21/chartex" xmlns:cx3="http://schemas.microsoft.com/office/drawing/2016/5/9/chartex" xmlns:cx4="http://schemas.microsoft.com/office/drawing/2016/5/10/chartex" xmlns:cx5="http://schemas.microsoft.com/office/drawing/2016/5/11/chartex" xmlns:cx6="http://schemas.microsoft.com/office/drawing/2016/5/12/chartex" xmlns:cx7="http://schemas.microsoft.com/office/drawing/2016/5/13/chartex" xmlns:cx8="http://schemas.microsoft.com/office/drawing/2016/5/14/chartex" xmlns:mc="http://schemas.openxmlformats.org/markup-compatibility/2006" xmlns:aink="http://schemas.microsoft.com/office/drawing/2016/ink" xmlns:am3d="http://schemas.microsoft.com/office/drawing/2017/model3d" xmlns:o="urn:schemas-microsoft-com:office:office" xmlns:oel="http://schemas.microsoft.com/office/2019/extlst" xmlns:r="http://schemas.openxmlformats.org/officeDocument/2006/relationships" xmlns:m="http://schemas.openxmlformats.org/officeDocument/2006/math" xmlns:v="urn:schemas-microsoft-com:vml" xmlns:wp14="http://schemas.microsoft.com/office/word/2010/wordprocessingDrawing" xmlns:wp="http://schemas.openxmlformats.org/drawingml/2006/wordprocessingDrawing" xmlns:w10="urn:schemas-microsoft-com:office:word" xmlns:w="http://schemas.openxmlformats.org/wordprocessingml/2006/main" xmlns:w14="http://schemas.microsoft.com/office/word/2010/wordml" xmlns:w15="http://schemas.microsoft.com/office/word/2012/wordml" xmlns:w16cex="http://schemas.microsoft.com/office/word/2018/wordml/cex" xmlns:w16cid="http://schemas.microsoft.com/office/word/2016/wordml/cid" xmlns:w16="http://schemas.microsoft.com/office/word/2018/wordml" xmlns:w16du="http://schemas.microsoft.com/office/word/2023/wordml/word16du" xmlns:w16sdtdh="http://schemas.microsoft.com/office/word/2020/wordml/sdtdatahash" xmlns:w16se="http://schemas.microsoft.com/office/word/2015/wordml/symex" xmlns:wpg="http://schemas.microsoft.com/office/word/2010/wordprocessingGroup" xmlns:wpi="http://schemas.microsoft.com/office/word/2010/wordprocessingInk" xmlns:wne="http://schemas.microsoft.com/office/word/2006/wordml" xmlns:wps="http://schemas.microsoft.com/office/word/2010/wordprocessingShape" mc:Ignorable="w14 w15 w16se w16cid w16 w16cex w16sdtdh wp14">
   <w:tbl>
     <w:tblPr>
       <w:tblW w:w="0" w:type="auto"/>
@@ -2178,7 +2213,7 @@
 </file>
 
 <file path=word/numbering.xml><?xml version="1.0" encoding="utf-8"?>
-<w:numbering xmlns:wpc="http://schemas.microsoft.com/office/word/2010/wordprocessingCanvas" xmlns:cx="http://schemas.microsoft.com/office/drawing/2014/chartex" xmlns:cx1="http://schemas.microsoft.com/office/drawing/2015/9/8/chartex" xmlns:cx2="http://schemas.microsoft.com/office/drawing/2015/10/21/chartex" xmlns:cx3="http://schemas.microsoft.com/office/drawing/2016/5/9/chartex" xmlns:cx4="http://schemas.microsoft.com/office/drawing/2016/5/10/chartex" xmlns:cx5="http://schemas.microsoft.com/office/drawing/2016/5/11/chartex" xmlns:cx6="http://schemas.microsoft.com/office/drawing/2016/5/12/chartex" xmlns:cx7="http://schemas.microsoft.com/office/drawing/2016/5/13/chartex" xmlns:cx8="http://schemas.microsoft.com/office/drawing/2016/5/14/chartex" xmlns:mc="http://schemas.openxmlformats.org/markup-compatibility/2006" xmlns:aink="http://schemas.microsoft.com/office/drawing/2016/ink" xmlns:am3d="http://schemas.microsoft.com/office/drawing/2017/model3d" xmlns:o="urn:schemas-microsoft-com:office:office" xmlns:oel="http://schemas.microsoft.com/office/2019/extlst" xmlns:r="http://schemas.openxmlformats.org/officeDocument/2006/relationships" xmlns:m="http://schemas.openxmlformats.org/officeDocument/2006/math" xmlns:v="urn:schemas-microsoft-com:vml" xmlns:wp14="http://schemas.microsoft.com/office/word/2010/wordprocessingDrawing" xmlns:wp="http://schemas.openxmlformats.org/drawingml/2006/wordprocessingDrawing" xmlns:w10="urn:schemas-microsoft-com:office:word" xmlns:w="http://schemas.openxmlformats.org/wordprocessingml/2006/main" xmlns:w14="http://schemas.microsoft.com/office/word/2010/wordml" xmlns:w15="http://schemas.microsoft.com/office/word/2012/wordml" xmlns:w16cex="http://schemas.microsoft.com/office/word/2018/wordml/cex" xmlns:w16cid="http://schemas.microsoft.com/office/word/2016/wordml/cid" xmlns:w16="http://schemas.microsoft.com/office/word/2018/wordml" xmlns:w16sdtdh="http://schemas.microsoft.com/office/word/2020/wordml/sdtdatahash" xmlns:w16se="http://schemas.microsoft.com/office/word/2015/wordml/symex" xmlns:wpg="http://schemas.microsoft.com/office/word/2010/wordprocessingGroup" xmlns:wpi="http://schemas.microsoft.com/office/word/2010/wordprocessingInk" xmlns:wne="http://schemas.microsoft.com/office/word/2006/wordml" xmlns:wps="http://schemas.microsoft.com/office/word/2010/wordprocessingShape" mc:Ignorable="w14 w15 w16se w16cid w16 w16cex w16sdtdh wp14">
+<w:numbering xmlns:wpc="http://schemas.microsoft.com/office/word/2010/wordprocessingCanvas" xmlns:cx="http://schemas.microsoft.com/office/drawing/2014/chartex" xmlns:cx1="http://schemas.microsoft.com/office/drawing/2015/9/8/chartex" xmlns:cx2="http://schemas.microsoft.com/office/drawing/2015/10/21/chartex" xmlns:cx3="http://schemas.microsoft.com/office/drawing/2016/5/9/chartex" xmlns:cx4="http://schemas.microsoft.com/office/drawing/2016/5/10/chartex" xmlns:cx5="http://schemas.microsoft.com/office/drawing/2016/5/11/chartex" xmlns:cx6="http://schemas.microsoft.com/office/drawing/2016/5/12/chartex" xmlns:cx7="http://schemas.microsoft.com/office/drawing/2016/5/13/chartex" xmlns:cx8="http://schemas.microsoft.com/office/drawing/2016/5/14/chartex" xmlns:mc="http://schemas.openxmlformats.org/markup-compatibility/2006" xmlns:aink="http://schemas.microsoft.com/office/drawing/2016/ink" xmlns:am3d="http://schemas.microsoft.com/office/drawing/2017/model3d" xmlns:o="urn:schemas-microsoft-com:office:office" xmlns:oel="http://schemas.microsoft.com/office/2019/extlst" xmlns:r="http://schemas.openxmlformats.org/officeDocument/2006/relationships" xmlns:m="http://schemas.openxmlformats.org/officeDocument/2006/math" xmlns:v="urn:schemas-microsoft-com:vml" xmlns:wp14="http://schemas.microsoft.com/office/word/2010/wordprocessingDrawing" xmlns:wp="http://schemas.openxmlformats.org/drawingml/2006/wordprocessingDrawing" xmlns:w10="urn:schemas-microsoft-com:office:word" xmlns:w="http://schemas.openxmlformats.org/wordprocessingml/2006/main" xmlns:w14="http://schemas.microsoft.com/office/word/2010/wordml" xmlns:w15="http://schemas.microsoft.com/office/word/2012/wordml" xmlns:w16cex="http://schemas.microsoft.com/office/word/2018/wordml/cex" xmlns:w16cid="http://schemas.microsoft.com/office/word/2016/wordml/cid" xmlns:w16="http://schemas.microsoft.com/office/word/2018/wordml" xmlns:w16du="http://schemas.microsoft.com/office/word/2023/wordml/word16du" xmlns:w16sdtdh="http://schemas.microsoft.com/office/word/2020/wordml/sdtdatahash" xmlns:w16se="http://schemas.microsoft.com/office/word/2015/wordml/symex" xmlns:wpg="http://schemas.microsoft.com/office/word/2010/wordprocessingGroup" xmlns:wpi="http://schemas.microsoft.com/office/word/2010/wordprocessingInk" xmlns:wne="http://schemas.microsoft.com/office/word/2006/wordml" xmlns:wps="http://schemas.microsoft.com/office/word/2010/wordprocessingShape" mc:Ignorable="w14 w15 w16se w16cid w16 w16cex w16sdtdh wp14">
   <w:abstractNum w:abstractNumId="0" w15:restartNumberingAfterBreak="0">
     <w:nsid w:val="FFFFFF7C"/>
     <w:multiLevelType w:val="singleLevel"/>

</xml_diff>